<commit_message>
Actualizada matriz de trazabilidad
</commit_message>
<xml_diff>
--- a/anexos/Matriz de trazabilidad.docx
+++ b/anexos/Matriz de trazabilidad.docx
@@ -339,6 +339,49 @@
           </w:p>
         </w:tc>
       </w:tr>
+      <w:tr>
+        <w:tc>
+          <w:tcPr>
+            <w:tcW w:w="2123" w:type="dxa"/>
+          </w:tcPr>
+          <w:p>
+            <w:r>
+              <w:t>RI004</w:t>
+            </w:r>
+          </w:p>
+        </w:tc>
+        <w:tc>
+          <w:tcPr>
+            <w:tcW w:w="2123" w:type="dxa"/>
+          </w:tcPr>
+          <w:p/>
+        </w:tc>
+        <w:tc>
+          <w:tcPr>
+            <w:tcW w:w="2124" w:type="dxa"/>
+          </w:tcPr>
+          <w:p>
+            <w:r>
+              <w:t>x</w:t>
+            </w:r>
+          </w:p>
+        </w:tc>
+        <w:tc>
+          <w:tcPr>
+            <w:tcW w:w="2124" w:type="dxa"/>
+          </w:tcPr>
+          <w:p>
+            <w:pPr>
+              <w:rPr>
+                <w:u w:val="single"/>
+              </w:rPr>
+            </w:pPr>
+            <w:r>
+              <w:t>x</w:t>
+            </w:r>
+          </w:p>
+        </w:tc>
+      </w:tr>
     </w:tbl>
     <w:p>
       <w:r>
@@ -489,9 +532,6 @@
           </w:tcPr>
           <w:p>
             <w:r>
-              <w:rPr>
-                <w:color w:val="FF0000"/>
-              </w:rPr>
               <w:t>UC-0003</w:t>
             </w:r>
           </w:p>
@@ -506,13 +546,21 @@
           <w:tcPr>
             <w:tcW w:w="2124" w:type="dxa"/>
           </w:tcPr>
-          <w:p/>
-        </w:tc>
-        <w:tc>
-          <w:tcPr>
-            <w:tcW w:w="2124" w:type="dxa"/>
-          </w:tcPr>
-          <w:p/>
+          <w:p>
+            <w:r>
+              <w:t>X</w:t>
+            </w:r>
+          </w:p>
+        </w:tc>
+        <w:tc>
+          <w:tcPr>
+            <w:tcW w:w="2124" w:type="dxa"/>
+          </w:tcPr>
+          <w:p>
+            <w:r>
+              <w:t>X</w:t>
+            </w:r>
+          </w:p>
         </w:tc>
       </w:tr>
       <w:tr>
@@ -523,44 +571,6 @@
           <w:p>
             <w:r>
               <w:t>UC-0004</w:t>
-            </w:r>
-          </w:p>
-        </w:tc>
-        <w:tc>
-          <w:tcPr>
-            <w:tcW w:w="2123" w:type="dxa"/>
-          </w:tcPr>
-          <w:p/>
-        </w:tc>
-        <w:tc>
-          <w:tcPr>
-            <w:tcW w:w="2124" w:type="dxa"/>
-          </w:tcPr>
-          <w:p>
-            <w:r>
-              <w:t>X</w:t>
-            </w:r>
-          </w:p>
-        </w:tc>
-        <w:tc>
-          <w:tcPr>
-            <w:tcW w:w="2124" w:type="dxa"/>
-          </w:tcPr>
-          <w:p>
-            <w:r>
-              <w:t>X</w:t>
-            </w:r>
-          </w:p>
-        </w:tc>
-      </w:tr>
-      <w:tr>
-        <w:tc>
-          <w:tcPr>
-            <w:tcW w:w="2123" w:type="dxa"/>
-          </w:tcPr>
-          <w:p>
-            <w:r>
-              <w:t>UC-0005</w:t>
             </w:r>
           </w:p>
         </w:tc>
@@ -600,6 +610,40 @@
           </w:tcPr>
           <w:p>
             <w:r>
+              <w:t>UC-0005</w:t>
+            </w:r>
+          </w:p>
+        </w:tc>
+        <w:tc>
+          <w:tcPr>
+            <w:tcW w:w="2123" w:type="dxa"/>
+          </w:tcPr>
+          <w:p/>
+        </w:tc>
+        <w:tc>
+          <w:tcPr>
+            <w:tcW w:w="2124" w:type="dxa"/>
+          </w:tcPr>
+          <w:p>
+            <w:r>
+              <w:t>X</w:t>
+            </w:r>
+          </w:p>
+        </w:tc>
+        <w:tc>
+          <w:tcPr>
+            <w:tcW w:w="2124" w:type="dxa"/>
+          </w:tcPr>
+          <w:p/>
+        </w:tc>
+      </w:tr>
+      <w:tr>
+        <w:tc>
+          <w:tcPr>
+            <w:tcW w:w="2123" w:type="dxa"/>
+          </w:tcPr>
+          <w:p>
+            <w:r>
               <w:t>UC-0006</w:t>
             </w:r>
           </w:p>
@@ -682,17 +726,17 @@
           <w:tcPr>
             <w:tcW w:w="2124" w:type="dxa"/>
           </w:tcPr>
-          <w:p>
-            <w:r>
-              <w:t>X</w:t>
-            </w:r>
-          </w:p>
-        </w:tc>
-        <w:tc>
-          <w:tcPr>
-            <w:tcW w:w="2124" w:type="dxa"/>
-          </w:tcPr>
-          <w:p/>
+          <w:p/>
+        </w:tc>
+        <w:tc>
+          <w:tcPr>
+            <w:tcW w:w="2124" w:type="dxa"/>
+          </w:tcPr>
+          <w:p>
+            <w:r>
+              <w:t>X</w:t>
+            </w:r>
+          </w:p>
         </w:tc>
       </w:tr>
       <w:tr>
@@ -803,75 +847,46 @@
             <w:tcW w:w="2123" w:type="dxa"/>
           </w:tcPr>
           <w:p>
+            <w:pPr>
+              <w:rPr>
+                <w:u w:val="single"/>
+              </w:rPr>
+            </w:pPr>
             <w:r>
               <w:t>UC-0012</w:t>
-            </w:r>
-          </w:p>
-        </w:tc>
-        <w:tc>
-          <w:tcPr>
-            <w:tcW w:w="2123" w:type="dxa"/>
-          </w:tcPr>
-          <w:p/>
-        </w:tc>
-        <w:tc>
-          <w:tcPr>
-            <w:tcW w:w="2124" w:type="dxa"/>
-          </w:tcPr>
-          <w:p/>
-        </w:tc>
-        <w:tc>
-          <w:tcPr>
-            <w:tcW w:w="2124" w:type="dxa"/>
-          </w:tcPr>
-          <w:p>
-            <w:r>
-              <w:t>X</w:t>
-            </w:r>
-          </w:p>
-        </w:tc>
-      </w:tr>
-      <w:tr>
-        <w:tc>
-          <w:tcPr>
-            <w:tcW w:w="2123" w:type="dxa"/>
-          </w:tcPr>
-          <w:p>
-            <w:r>
-              <w:t>UC-0013</w:t>
-            </w:r>
-          </w:p>
-        </w:tc>
-        <w:tc>
-          <w:tcPr>
-            <w:tcW w:w="2123" w:type="dxa"/>
-          </w:tcPr>
-          <w:p>
-            <w:r>
-              <w:t>X</w:t>
-            </w:r>
-          </w:p>
-        </w:tc>
-        <w:tc>
-          <w:tcPr>
-            <w:tcW w:w="2124" w:type="dxa"/>
-          </w:tcPr>
-          <w:p>
-            <w:r>
-              <w:t>X</w:t>
-            </w:r>
-          </w:p>
-        </w:tc>
-        <w:tc>
-          <w:tcPr>
-            <w:tcW w:w="2124" w:type="dxa"/>
-          </w:tcPr>
-          <w:p>
-            <w:r>
-              <w:t>X</w:t>
             </w:r>
             <w:bookmarkStart w:id="0" w:name="_GoBack"/>
             <w:bookmarkEnd w:id="0"/>
+          </w:p>
+        </w:tc>
+        <w:tc>
+          <w:tcPr>
+            <w:tcW w:w="2123" w:type="dxa"/>
+          </w:tcPr>
+          <w:p>
+            <w:r>
+              <w:t>X</w:t>
+            </w:r>
+          </w:p>
+        </w:tc>
+        <w:tc>
+          <w:tcPr>
+            <w:tcW w:w="2124" w:type="dxa"/>
+          </w:tcPr>
+          <w:p>
+            <w:r>
+              <w:t>X</w:t>
+            </w:r>
+          </w:p>
+        </w:tc>
+        <w:tc>
+          <w:tcPr>
+            <w:tcW w:w="2124" w:type="dxa"/>
+          </w:tcPr>
+          <w:p>
+            <w:r>
+              <w:t>X</w:t>
+            </w:r>
           </w:p>
         </w:tc>
       </w:tr>

</xml_diff>